<commit_message>
Correction mise a l'échelle fichier svg
</commit_message>
<xml_diff>
--- a/Cours/5eme/Base/Chapitre_1/Documents/Chapitre 1 - Nombres Relatifs (A trou).docx
+++ b/Cours/5eme/Base/Chapitre_1/Documents/Chapitre 1 - Nombres Relatifs (A trou).docx
@@ -4930,18 +4930,33 @@
       <w:r>
         <w:t xml:space="preserve"> </w:t>
       </w:r>
+    </w:p>
+    <w:p>
+      <w:pPr>
+        <w:numPr>
+          <w:ilvl w:val="0"/>
+          <w:numId w:val="27"/>
+        </w:numPr>
+        <w:spacing w:before="100" w:beforeAutospacing="1" w:after="100" w:afterAutospacing="1" w:line="360" w:lineRule="auto"/>
+        <w:rPr>
+          <w:rFonts w:eastAsia="Times New Roman" w:cs="Times New Roman"/>
+          <w:sz w:val="24"/>
+          <w:szCs w:val="24"/>
+          <w:lang w:eastAsia="fr-FR"/>
+        </w:rPr>
+      </w:pPr>
       <w:r>
         <w:rPr>
           <w:noProof/>
         </w:rPr>
         <w:drawing>
-          <wp:anchor distT="0" distB="0" distL="114300" distR="114300" simplePos="0" relativeHeight="251665408" behindDoc="0" locked="0" layoutInCell="1" allowOverlap="1" wp14:anchorId="1E8C9091" wp14:editId="7302CD46">
+          <wp:anchor distT="0" distB="0" distL="114300" distR="114300" simplePos="0" relativeHeight="251665408" behindDoc="0" locked="0" layoutInCell="1" allowOverlap="1" wp14:anchorId="1E8C9091" wp14:editId="2413FBAB">
             <wp:simplePos x="0" y="0"/>
             <wp:positionH relativeFrom="column">
-              <wp:posOffset>-171450</wp:posOffset>
+              <wp:posOffset>-174625</wp:posOffset>
             </wp:positionH>
             <wp:positionV relativeFrom="paragraph">
-              <wp:posOffset>297180</wp:posOffset>
+              <wp:posOffset>77470</wp:posOffset>
             </wp:positionV>
             <wp:extent cx="2604135" cy="2531110"/>
             <wp:effectExtent l="0" t="0" r="5715" b="2540"/>
@@ -4954,10 +4969,10 @@
               <a:graphicData uri="http://schemas.openxmlformats.org/drawingml/2006/picture">
                 <pic:pic xmlns:pic="http://schemas.openxmlformats.org/drawingml/2006/picture">
                   <pic:nvPicPr>
-                    <pic:cNvPr id="1" name=""/>
+                    <pic:cNvPr id="12" name="Graphique 12"/>
                     <pic:cNvPicPr/>
                   </pic:nvPicPr>
-                  <pic:blipFill rotWithShape="1">
+                  <pic:blipFill>
                     <a:blip r:embed="rId30">
                       <a:extLst>
                         <a:ext uri="{28A0092B-C50C-407E-A947-70E740481C1C}">
@@ -4968,8 +4983,10 @@
                         </a:ext>
                       </a:extLst>
                     </a:blip>
-                    <a:srcRect t="2701" r="2546" b="2546"/>
-                    <a:stretch/>
+                    <a:srcRect t="1402" b="1402"/>
+                    <a:stretch>
+                      <a:fillRect/>
+                    </a:stretch>
                   </pic:blipFill>
                   <pic:spPr bwMode="auto">
                     <a:xfrm>
@@ -4979,9 +4996,6 @@
                     <a:prstGeom prst="rect">
                       <a:avLst/>
                     </a:prstGeom>
-                    <a:ln>
-                      <a:noFill/>
-                    </a:ln>
                     <a:extLst>
                       <a:ext uri="{53640926-AAD7-44D8-BBD7-CCE9431645EC}">
                         <a14:shadowObscured xmlns:a14="http://schemas.microsoft.com/office/drawing/2010/main"/>
@@ -5000,21 +5014,6 @@
           </wp:anchor>
         </w:drawing>
       </w:r>
-    </w:p>
-    <w:p>
-      <w:pPr>
-        <w:numPr>
-          <w:ilvl w:val="0"/>
-          <w:numId w:val="27"/>
-        </w:numPr>
-        <w:spacing w:before="100" w:beforeAutospacing="1" w:after="100" w:afterAutospacing="1" w:line="360" w:lineRule="auto"/>
-        <w:rPr>
-          <w:rFonts w:eastAsia="Times New Roman" w:cs="Times New Roman"/>
-          <w:sz w:val="24"/>
-          <w:szCs w:val="24"/>
-          <w:lang w:eastAsia="fr-FR"/>
-        </w:rPr>
-      </w:pPr>
       <w:r>
         <w:rPr>
           <w:noProof/>

</xml_diff>